<commit_message>
Update of the class diagram.
</commit_message>
<xml_diff>
--- a/doc/Project description.docx
+++ b/doc/Project description.docx
@@ -1529,6 +1529,7 @@
       <w:pPr>
         <w:keepNext/>
         <w:ind w:firstLine="0"/>
+        <w:jc w:val="center"/>
         <w:rPr>
           <w:lang w:val="en-US"/>
         </w:rPr>
@@ -1539,10 +1540,10 @@
           <w:lang w:val="en-US"/>
         </w:rPr>
         <w:drawing>
-          <wp:inline distT="0" distB="0" distL="0" distR="0" wp14:anchorId="0CC68960" wp14:editId="5B1D8910">
-            <wp:extent cx="5972810" cy="2179955"/>
+          <wp:inline distT="0" distB="0" distL="0" distR="0" wp14:anchorId="0CC68960" wp14:editId="1195F9F8">
+            <wp:extent cx="4601028" cy="2539301"/>
             <wp:effectExtent l="0" t="0" r="0" b="0"/>
-            <wp:docPr id="2045941443" name="Picture 1" descr="A diagram of a review&#10;&#10;AI-generated content may be incorrect."/>
+            <wp:docPr id="2045941443" name="Picture 1"/>
             <wp:cNvGraphicFramePr>
               <a:graphicFrameLocks xmlns:a="http://schemas.openxmlformats.org/drawingml/2006/main" noChangeAspect="1"/>
             </wp:cNvGraphicFramePr>
@@ -1550,11 +1551,17 @@
               <a:graphicData uri="http://schemas.openxmlformats.org/drawingml/2006/picture">
                 <pic:pic xmlns:pic="http://schemas.openxmlformats.org/drawingml/2006/picture">
                   <pic:nvPicPr>
-                    <pic:cNvPr id="2045941443" name="Picture 1" descr="A diagram of a review&#10;&#10;AI-generated content may be incorrect."/>
+                    <pic:cNvPr id="2045941443" name="Picture 1"/>
                     <pic:cNvPicPr/>
                   </pic:nvPicPr>
                   <pic:blipFill>
-                    <a:blip r:embed="rId12"/>
+                    <a:blip r:embed="rId12">
+                      <a:extLst>
+                        <a:ext uri="{28A0092B-C50C-407E-A947-70E740481C1C}">
+                          <a14:useLocalDpi xmlns:a14="http://schemas.microsoft.com/office/drawing/2010/main" val="0"/>
+                        </a:ext>
+                      </a:extLst>
+                    </a:blip>
                     <a:stretch>
                       <a:fillRect/>
                     </a:stretch>
@@ -1562,7 +1569,7 @@
                   <pic:spPr>
                     <a:xfrm>
                       <a:off x="0" y="0"/>
-                      <a:ext cx="5972810" cy="2179955"/>
+                      <a:ext cx="4640064" cy="2560845"/>
                     </a:xfrm>
                     <a:prstGeom prst="rect">
                       <a:avLst/>

</xml_diff>